<commit_message>
Base de dados criada e preenchida a partir do programa
</commit_message>
<xml_diff>
--- a/src/viajar/base_dados/modelo_relacional.docx
+++ b/src/viajar/base_dados/modelo_relacional.docx
@@ -916,6 +916,7 @@
         </w:rPr>
         <w:t xml:space="preserve">a, local_b, </w:t>
       </w:r>
+      <w:proofErr w:type="spellStart"/>
       <w:r>
         <w:rPr>
           <w:sz w:val="28"/>
@@ -932,6 +933,7 @@
         </w:rPr>
         <w:t>transporte</w:t>
       </w:r>
+      <w:proofErr w:type="spellEnd"/>
       <w:r>
         <w:rPr>
           <w:sz w:val="28"/>
@@ -953,12 +955,69 @@
         </w:rPr>
         <w:t xml:space="preserve"> </w:t>
       </w:r>
-      <w:r>
-        <w:rPr>
-          <w:sz w:val="28"/>
-          <w:lang w:val="pt-PT"/>
-        </w:rPr>
-        <w:t>informação_extra, ponto_cardeal)</w:t>
+      <w:proofErr w:type="spellStart"/>
+      <w:r>
+        <w:rPr>
+          <w:sz w:val="28"/>
+          <w:lang w:val="pt-PT"/>
+        </w:rPr>
+        <w:t>informação_extra</w:t>
+      </w:r>
+      <w:proofErr w:type="spellEnd"/>
+      <w:r>
+        <w:rPr>
+          <w:sz w:val="28"/>
+          <w:lang w:val="pt-PT"/>
+        </w:rPr>
+        <w:t xml:space="preserve">, </w:t>
+      </w:r>
+      <w:proofErr w:type="spellStart"/>
+      <w:r>
+        <w:rPr>
+          <w:sz w:val="28"/>
+          <w:lang w:val="pt-PT"/>
+        </w:rPr>
+        <w:t>ponto_cardeal</w:t>
+      </w:r>
+      <w:proofErr w:type="spellEnd"/>
+      <w:r>
+        <w:rPr>
+          <w:sz w:val="28"/>
+          <w:lang w:val="pt-PT"/>
+        </w:rPr>
+        <w:t xml:space="preserve">, </w:t>
+      </w:r>
+      <w:proofErr w:type="spellStart"/>
+      <w:r>
+        <w:rPr>
+          <w:sz w:val="28"/>
+          <w:lang w:val="pt-PT"/>
+        </w:rPr>
+        <w:t>ordem_a</w:t>
+      </w:r>
+      <w:proofErr w:type="spellEnd"/>
+      <w:r>
+        <w:rPr>
+          <w:sz w:val="28"/>
+          <w:lang w:val="pt-PT"/>
+        </w:rPr>
+        <w:t xml:space="preserve">, </w:t>
+      </w:r>
+      <w:proofErr w:type="spellStart"/>
+      <w:r>
+        <w:rPr>
+          <w:sz w:val="28"/>
+          <w:lang w:val="pt-PT"/>
+        </w:rPr>
+        <w:t>ordem_b</w:t>
+      </w:r>
+      <w:proofErr w:type="spellEnd"/>
+      <w:r>
+        <w:rPr>
+          <w:sz w:val="28"/>
+          <w:lang w:val="pt-PT"/>
+        </w:rPr>
+        <w:t>)</w:t>
       </w:r>
     </w:p>
     <w:p>
@@ -1243,7 +1302,62 @@
           <w:sz w:val="28"/>
           <w:lang w:val="pt-PT"/>
         </w:rPr>
-        <w:t xml:space="preserve"> tem de ser superior a 0</w:t>
+        <w:t xml:space="preserve">, a </w:t>
+      </w:r>
+      <w:proofErr w:type="spellStart"/>
+      <w:r>
+        <w:rPr>
+          <w:i/>
+          <w:sz w:val="28"/>
+          <w:lang w:val="pt-PT"/>
+        </w:rPr>
+        <w:t>ordem_a</w:t>
+      </w:r>
+      <w:proofErr w:type="spellEnd"/>
+      <w:r>
+        <w:rPr>
+          <w:sz w:val="28"/>
+          <w:lang w:val="pt-PT"/>
+        </w:rPr>
+        <w:t xml:space="preserve"> e a </w:t>
+      </w:r>
+      <w:proofErr w:type="spellStart"/>
+      <w:r>
+        <w:rPr>
+          <w:i/>
+          <w:sz w:val="28"/>
+          <w:lang w:val="pt-PT"/>
+        </w:rPr>
+        <w:t>ordem_b</w:t>
+      </w:r>
+      <w:proofErr w:type="spellEnd"/>
+      <w:r>
+        <w:rPr>
+          <w:sz w:val="28"/>
+          <w:lang w:val="pt-PT"/>
+        </w:rPr>
+        <w:t xml:space="preserve"> tê</w:t>
+      </w:r>
+      <w:r>
+        <w:rPr>
+          <w:sz w:val="28"/>
+          <w:lang w:val="pt-PT"/>
+        </w:rPr>
+        <w:t>m de ser superior</w:t>
+      </w:r>
+      <w:r>
+        <w:rPr>
+          <w:sz w:val="28"/>
+          <w:lang w:val="pt-PT"/>
+        </w:rPr>
+        <w:t>es</w:t>
+      </w:r>
+      <w:r>
+        <w:rPr>
+          <w:sz w:val="28"/>
+          <w:lang w:val="pt-PT"/>
+        </w:rPr>
+        <w:t xml:space="preserve"> a 0</w:t>
       </w:r>
     </w:p>
     <w:p>

</xml_diff>

<commit_message>
Reformatação dos ficheiros .csv e optimização da base de dados
</commit_message>
<xml_diff>
--- a/src/viajar/base_dados/modelo_relacional.docx
+++ b/src/viajar/base_dados/modelo_relacional.docx
@@ -916,7 +916,6 @@
         </w:rPr>
         <w:t xml:space="preserve">a, local_b, </w:t>
       </w:r>
-      <w:proofErr w:type="spellStart"/>
       <w:r>
         <w:rPr>
           <w:sz w:val="28"/>
@@ -933,7 +932,6 @@
         </w:rPr>
         <w:t>transporte</w:t>
       </w:r>
-      <w:proofErr w:type="spellEnd"/>
       <w:r>
         <w:rPr>
           <w:sz w:val="28"/>
@@ -1391,198 +1389,12 @@
           <w:u w:val="single"/>
           <w:lang w:val="pt-PT"/>
         </w:rPr>
-        <w:t>origem, sentido, destino</w:t>
-      </w:r>
-      <w:r>
-        <w:rPr>
-          <w:sz w:val="28"/>
-          <w:lang w:val="pt-PT"/>
-        </w:rPr>
-        <w:t xml:space="preserve">, </w:t>
-      </w:r>
-      <w:r>
-        <w:rPr>
-          <w:sz w:val="28"/>
-          <w:lang w:val="pt-PT"/>
-        </w:rPr>
-        <w:t>local_a, local_b, meio_transporte)</w:t>
-      </w:r>
-    </w:p>
-    <w:p>
-      <w:pPr>
-        <w:spacing w:after="0"/>
-        <w:jc w:val="both"/>
-        <w:rPr>
-          <w:sz w:val="28"/>
-          <w:lang w:val="pt-PT"/>
-        </w:rPr>
-      </w:pPr>
-      <w:r>
-        <w:rPr>
-          <w:sz w:val="28"/>
-          <w:lang w:val="pt-PT"/>
-        </w:rPr>
-        <w:tab/>
-        <w:t>local_a, local_b, meio_transporte: FK(ligação)</w:t>
-      </w:r>
-    </w:p>
-    <w:p>
-      <w:pPr>
-        <w:spacing w:after="0"/>
-        <w:jc w:val="both"/>
-        <w:rPr>
-          <w:sz w:val="28"/>
-          <w:lang w:val="pt-PT"/>
-        </w:rPr>
-      </w:pPr>
-      <w:r>
-        <w:rPr>
-          <w:b/>
-          <w:sz w:val="28"/>
-          <w:lang w:val="pt-PT"/>
-        </w:rPr>
-        <w:t>RI-13</w:t>
-      </w:r>
-      <w:r>
-        <w:rPr>
-          <w:sz w:val="28"/>
-          <w:lang w:val="pt-PT"/>
-        </w:rPr>
-        <w:t xml:space="preserve">: A </w:t>
-      </w:r>
-      <w:r>
-        <w:rPr>
-          <w:i/>
-          <w:sz w:val="28"/>
-          <w:lang w:val="pt-PT"/>
-        </w:rPr>
-        <w:t>origem</w:t>
-      </w:r>
-      <w:r>
-        <w:rPr>
-          <w:sz w:val="28"/>
-          <w:lang w:val="pt-PT"/>
-        </w:rPr>
-        <w:t xml:space="preserve"> e o </w:t>
-      </w:r>
-      <w:r>
-        <w:rPr>
-          <w:i/>
-          <w:sz w:val="28"/>
-          <w:lang w:val="pt-PT"/>
-        </w:rPr>
-        <w:t>sentido</w:t>
-      </w:r>
-      <w:r>
-        <w:rPr>
-          <w:sz w:val="28"/>
-          <w:lang w:val="pt-PT"/>
-        </w:rPr>
-        <w:t xml:space="preserve"> têm</w:t>
-      </w:r>
-      <w:r>
-        <w:rPr>
-          <w:sz w:val="28"/>
-          <w:lang w:val="pt-PT"/>
-        </w:rPr>
-        <w:t xml:space="preserve"> cada um</w:t>
-      </w:r>
-      <w:r>
-        <w:rPr>
-          <w:sz w:val="28"/>
-          <w:lang w:val="pt-PT"/>
-        </w:rPr>
-        <w:t xml:space="preserve"> de ser iguais a </w:t>
-      </w:r>
-      <w:r>
-        <w:rPr>
-          <w:i/>
-          <w:sz w:val="28"/>
-          <w:lang w:val="pt-PT"/>
-        </w:rPr>
-        <w:t>local_a</w:t>
-      </w:r>
-      <w:r>
-        <w:rPr>
-          <w:sz w:val="28"/>
-          <w:lang w:val="pt-PT"/>
-        </w:rPr>
-        <w:t xml:space="preserve"> ou</w:t>
-      </w:r>
-      <w:r>
-        <w:rPr>
-          <w:sz w:val="28"/>
-          <w:lang w:val="pt-PT"/>
-        </w:rPr>
-        <w:t xml:space="preserve"> a </w:t>
-      </w:r>
-      <w:r>
-        <w:rPr>
-          <w:i/>
-          <w:sz w:val="28"/>
-          <w:lang w:val="pt-PT"/>
-        </w:rPr>
-        <w:t>local_b</w:t>
-      </w:r>
-    </w:p>
-    <w:p>
-      <w:pPr>
-        <w:spacing w:after="0"/>
-        <w:jc w:val="both"/>
-        <w:rPr>
-          <w:sz w:val="28"/>
-          <w:lang w:val="pt-PT"/>
-        </w:rPr>
-      </w:pPr>
-      <w:r>
-        <w:rPr>
-          <w:b/>
-          <w:sz w:val="28"/>
-          <w:lang w:val="pt-PT"/>
-        </w:rPr>
-        <w:t>RI-14</w:t>
-      </w:r>
-      <w:r>
-        <w:rPr>
-          <w:sz w:val="28"/>
-          <w:lang w:val="pt-PT"/>
-        </w:rPr>
-        <w:t xml:space="preserve">: A </w:t>
-      </w:r>
-      <w:r>
-        <w:rPr>
-          <w:i/>
-          <w:sz w:val="28"/>
-          <w:lang w:val="pt-PT"/>
-        </w:rPr>
-        <w:t>origem</w:t>
-      </w:r>
-      <w:r>
-        <w:rPr>
-          <w:sz w:val="28"/>
-          <w:lang w:val="pt-PT"/>
-        </w:rPr>
-        <w:t xml:space="preserve">, o </w:t>
-      </w:r>
-      <w:r>
-        <w:rPr>
-          <w:i/>
-          <w:sz w:val="28"/>
-          <w:lang w:val="pt-PT"/>
-        </w:rPr>
-        <w:t>sentido</w:t>
-      </w:r>
-      <w:r>
-        <w:rPr>
-          <w:sz w:val="28"/>
-          <w:lang w:val="pt-PT"/>
-        </w:rPr>
-        <w:t xml:space="preserve"> e o </w:t>
-      </w:r>
-      <w:r>
-        <w:rPr>
-          <w:i/>
-          <w:sz w:val="28"/>
+        <w:t xml:space="preserve">local_a, local_b, meio_transporte, origem, </w:t>
+      </w:r>
+      <w:r>
+        <w:rPr>
+          <w:sz w:val="28"/>
+          <w:u w:val="single"/>
           <w:lang w:val="pt-PT"/>
         </w:rPr>
         <w:t>destino</w:t>
@@ -1592,10 +1404,99 @@
           <w:sz w:val="28"/>
           <w:lang w:val="pt-PT"/>
         </w:rPr>
-        <w:t xml:space="preserve"> têm de ser diferentes entre si</w:t>
+        <w:t>)</w:t>
       </w:r>
       <w:bookmarkStart w:id="0" w:name="_GoBack"/>
       <w:bookmarkEnd w:id="0"/>
+    </w:p>
+    <w:p>
+      <w:pPr>
+        <w:spacing w:after="0"/>
+        <w:jc w:val="both"/>
+        <w:rPr>
+          <w:sz w:val="28"/>
+          <w:lang w:val="pt-PT"/>
+        </w:rPr>
+      </w:pPr>
+      <w:r>
+        <w:rPr>
+          <w:sz w:val="28"/>
+          <w:lang w:val="pt-PT"/>
+        </w:rPr>
+        <w:tab/>
+      </w:r>
+      <w:proofErr w:type="gramStart"/>
+      <w:r>
+        <w:rPr>
+          <w:sz w:val="28"/>
+          <w:lang w:val="pt-PT"/>
+        </w:rPr>
+        <w:t>local_a</w:t>
+      </w:r>
+      <w:proofErr w:type="gramEnd"/>
+      <w:r>
+        <w:rPr>
+          <w:sz w:val="28"/>
+          <w:lang w:val="pt-PT"/>
+        </w:rPr>
+        <w:t xml:space="preserve">, local_b, meio_transporte: </w:t>
+      </w:r>
+      <w:proofErr w:type="gramStart"/>
+      <w:r>
+        <w:rPr>
+          <w:sz w:val="28"/>
+          <w:lang w:val="pt-PT"/>
+        </w:rPr>
+        <w:t>FK(ligação</w:t>
+      </w:r>
+      <w:proofErr w:type="gramEnd"/>
+      <w:r>
+        <w:rPr>
+          <w:sz w:val="28"/>
+          <w:lang w:val="pt-PT"/>
+        </w:rPr>
+        <w:t>)</w:t>
+      </w:r>
+    </w:p>
+    <w:p>
+      <w:pPr>
+        <w:spacing w:after="0"/>
+        <w:jc w:val="both"/>
+        <w:rPr>
+          <w:sz w:val="28"/>
+          <w:lang w:val="pt-PT"/>
+        </w:rPr>
+      </w:pPr>
+      <w:r>
+        <w:rPr>
+          <w:b/>
+          <w:sz w:val="28"/>
+          <w:lang w:val="pt-PT"/>
+        </w:rPr>
+        <w:t>RI-13</w:t>
+      </w:r>
+      <w:r>
+        <w:rPr>
+          <w:sz w:val="28"/>
+          <w:lang w:val="pt-PT"/>
+        </w:rPr>
+        <w:t xml:space="preserve">: A </w:t>
+      </w:r>
+      <w:r>
+        <w:rPr>
+          <w:i/>
+          <w:sz w:val="28"/>
+          <w:lang w:val="pt-PT"/>
+        </w:rPr>
+        <w:t>origem</w:t>
+      </w:r>
+      <w:r>
+        <w:rPr>
+          <w:sz w:val="28"/>
+          <w:lang w:val="pt-PT"/>
+        </w:rPr>
+        <w:t xml:space="preserve"> só pode ter um de 2 valores diferentes</w:t>
+      </w:r>
     </w:p>
     <w:sectPr>
       <w:pgSz w:w="12240" w:h="15840"/>

</xml_diff>

<commit_message>
Introduzido suporte para número de lote nos locais
</commit_message>
<xml_diff>
--- a/src/viajar/base_dados/modelo_relacional.docx
+++ b/src/viajar/base_dados/modelo_relacional.docx
@@ -7,14 +7,14 @@
         <w:spacing w:after="0"/>
         <w:jc w:val="both"/>
         <w:rPr>
-          <w:sz w:val="26"/>
-          <w:szCs w:val="26"/>
-          <w:lang w:val="pt-PT"/>
-        </w:rPr>
-      </w:pPr>
-      <w:r>
-        <w:rPr>
-          <w:sz w:val="26"/>
+          <w:sz w:val="24"/>
+          <w:szCs w:val="26"/>
+          <w:lang w:val="pt-PT"/>
+        </w:rPr>
+      </w:pPr>
+      <w:r>
+        <w:rPr>
+          <w:sz w:val="24"/>
           <w:szCs w:val="26"/>
           <w:lang w:val="pt-PT"/>
         </w:rPr>
@@ -22,7 +22,7 @@
       </w:r>
       <w:r>
         <w:rPr>
-          <w:sz w:val="26"/>
+          <w:sz w:val="24"/>
           <w:szCs w:val="26"/>
           <w:u w:val="single"/>
           <w:lang w:val="pt-PT"/>
@@ -31,7 +31,7 @@
       </w:r>
       <w:r>
         <w:rPr>
-          <w:sz w:val="26"/>
+          <w:sz w:val="24"/>
           <w:szCs w:val="26"/>
           <w:lang w:val="pt-PT"/>
         </w:rPr>
@@ -39,7 +39,7 @@
       </w:r>
       <w:r>
         <w:rPr>
-          <w:sz w:val="26"/>
+          <w:sz w:val="24"/>
           <w:szCs w:val="26"/>
           <w:lang w:val="pt-PT"/>
         </w:rPr>
@@ -47,7 +47,15 @@
       </w:r>
       <w:r>
         <w:rPr>
-          <w:sz w:val="26"/>
+          <w:sz w:val="24"/>
+          <w:szCs w:val="26"/>
+          <w:lang w:val="pt-PT"/>
+        </w:rPr>
+        <w:t>, lote</w:t>
+      </w:r>
+      <w:r>
+        <w:rPr>
+          <w:sz w:val="24"/>
           <w:szCs w:val="26"/>
           <w:lang w:val="pt-PT"/>
         </w:rPr>
@@ -59,7 +67,7 @@
         <w:spacing w:after="0"/>
         <w:jc w:val="both"/>
         <w:rPr>
-          <w:sz w:val="26"/>
+          <w:sz w:val="24"/>
           <w:szCs w:val="26"/>
           <w:lang w:val="pt-PT"/>
         </w:rPr>
@@ -67,7 +75,7 @@
       <w:r>
         <w:rPr>
           <w:b/>
-          <w:sz w:val="26"/>
+          <w:sz w:val="24"/>
           <w:szCs w:val="26"/>
           <w:lang w:val="pt-PT"/>
         </w:rPr>
@@ -75,7 +83,7 @@
       </w:r>
       <w:r>
         <w:rPr>
-          <w:sz w:val="26"/>
+          <w:sz w:val="24"/>
           <w:szCs w:val="26"/>
           <w:lang w:val="pt-PT"/>
         </w:rPr>
@@ -84,7 +92,7 @@
       <w:r>
         <w:rPr>
           <w:i/>
-          <w:sz w:val="26"/>
+          <w:sz w:val="24"/>
           <w:szCs w:val="26"/>
           <w:lang w:val="pt-PT"/>
         </w:rPr>
@@ -92,7 +100,7 @@
       </w:r>
       <w:r>
         <w:rPr>
-          <w:sz w:val="26"/>
+          <w:sz w:val="24"/>
           <w:szCs w:val="26"/>
           <w:lang w:val="pt-PT"/>
         </w:rPr>
@@ -104,7 +112,7 @@
         <w:spacing w:after="0"/>
         <w:jc w:val="both"/>
         <w:rPr>
-          <w:sz w:val="26"/>
+          <w:sz w:val="24"/>
           <w:szCs w:val="26"/>
           <w:lang w:val="pt-PT"/>
         </w:rPr>
@@ -112,7 +120,7 @@
       <w:r>
         <w:rPr>
           <w:b/>
-          <w:sz w:val="26"/>
+          <w:sz w:val="24"/>
           <w:szCs w:val="26"/>
           <w:lang w:val="pt-PT"/>
         </w:rPr>
@@ -120,7 +128,7 @@
       </w:r>
       <w:r>
         <w:rPr>
-          <w:sz w:val="26"/>
+          <w:sz w:val="24"/>
           <w:szCs w:val="26"/>
           <w:lang w:val="pt-PT"/>
         </w:rPr>
@@ -129,7 +137,7 @@
       <w:r>
         <w:rPr>
           <w:i/>
-          <w:sz w:val="26"/>
+          <w:sz w:val="24"/>
           <w:szCs w:val="26"/>
           <w:lang w:val="pt-PT"/>
         </w:rPr>
@@ -137,7 +145,7 @@
       </w:r>
       <w:r>
         <w:rPr>
-          <w:sz w:val="26"/>
+          <w:sz w:val="24"/>
           <w:szCs w:val="26"/>
           <w:lang w:val="pt-PT"/>
         </w:rPr>
@@ -149,7 +157,7 @@
         <w:spacing w:after="0"/>
         <w:jc w:val="both"/>
         <w:rPr>
-          <w:sz w:val="26"/>
+          <w:sz w:val="24"/>
           <w:szCs w:val="26"/>
           <w:lang w:val="pt-PT"/>
         </w:rPr>
@@ -157,7 +165,7 @@
       <w:r>
         <w:rPr>
           <w:b/>
-          <w:sz w:val="26"/>
+          <w:sz w:val="24"/>
           <w:szCs w:val="26"/>
           <w:lang w:val="pt-PT"/>
         </w:rPr>
@@ -165,7 +173,7 @@
       </w:r>
       <w:r>
         <w:rPr>
-          <w:sz w:val="26"/>
+          <w:sz w:val="24"/>
           <w:szCs w:val="26"/>
           <w:lang w:val="pt-PT"/>
         </w:rPr>
@@ -174,7 +182,7 @@
       <w:r>
         <w:rPr>
           <w:i/>
-          <w:sz w:val="26"/>
+          <w:sz w:val="24"/>
           <w:szCs w:val="26"/>
           <w:lang w:val="pt-PT"/>
         </w:rPr>
@@ -182,7 +190,7 @@
       </w:r>
       <w:r>
         <w:rPr>
-          <w:sz w:val="26"/>
+          <w:sz w:val="24"/>
           <w:szCs w:val="26"/>
           <w:lang w:val="pt-PT"/>
         </w:rPr>
@@ -191,7 +199,7 @@
       <w:r>
         <w:rPr>
           <w:i/>
-          <w:sz w:val="26"/>
+          <w:sz w:val="24"/>
           <w:szCs w:val="26"/>
           <w:lang w:val="pt-PT"/>
         </w:rPr>
@@ -199,7 +207,7 @@
       </w:r>
       <w:r>
         <w:rPr>
-          <w:sz w:val="26"/>
+          <w:sz w:val="24"/>
           <w:szCs w:val="26"/>
           <w:lang w:val="pt-PT"/>
         </w:rPr>
@@ -208,7 +216,7 @@
       <w:r>
         <w:rPr>
           <w:i/>
-          <w:sz w:val="26"/>
+          <w:sz w:val="24"/>
           <w:szCs w:val="26"/>
           <w:lang w:val="pt-PT"/>
         </w:rPr>
@@ -220,7 +228,7 @@
         <w:spacing w:after="0"/>
         <w:jc w:val="both"/>
         <w:rPr>
-          <w:sz w:val="26"/>
+          <w:sz w:val="24"/>
           <w:szCs w:val="26"/>
           <w:lang w:val="pt-PT"/>
         </w:rPr>
@@ -228,7 +236,7 @@
       <w:r>
         <w:rPr>
           <w:b/>
-          <w:sz w:val="26"/>
+          <w:sz w:val="24"/>
           <w:szCs w:val="26"/>
           <w:lang w:val="pt-PT"/>
         </w:rPr>
@@ -236,7 +244,7 @@
       </w:r>
       <w:r>
         <w:rPr>
-          <w:sz w:val="26"/>
+          <w:sz w:val="24"/>
           <w:szCs w:val="26"/>
           <w:lang w:val="pt-PT"/>
         </w:rPr>
@@ -245,7 +253,7 @@
       <w:r>
         <w:rPr>
           <w:i/>
-          <w:sz w:val="26"/>
+          <w:sz w:val="24"/>
           <w:szCs w:val="26"/>
           <w:lang w:val="pt-PT"/>
         </w:rPr>
@@ -253,7 +261,7 @@
       </w:r>
       <w:r>
         <w:rPr>
-          <w:sz w:val="26"/>
+          <w:sz w:val="24"/>
           <w:szCs w:val="26"/>
           <w:lang w:val="pt-PT"/>
         </w:rPr>
@@ -261,7 +269,7 @@
       </w:r>
       <w:r>
         <w:rPr>
-          <w:sz w:val="26"/>
+          <w:sz w:val="24"/>
           <w:szCs w:val="26"/>
           <w:lang w:val="pt-PT"/>
         </w:rPr>
@@ -269,7 +277,7 @@
       </w:r>
       <w:r>
         <w:rPr>
-          <w:sz w:val="26"/>
+          <w:sz w:val="24"/>
           <w:szCs w:val="26"/>
           <w:lang w:val="pt-PT"/>
         </w:rPr>
@@ -278,7 +286,7 @@
       <w:r>
         <w:rPr>
           <w:i/>
-          <w:sz w:val="26"/>
+          <w:sz w:val="24"/>
           <w:szCs w:val="26"/>
           <w:lang w:val="pt-PT"/>
         </w:rPr>
@@ -286,7 +294,7 @@
       </w:r>
       <w:r>
         <w:rPr>
-          <w:sz w:val="26"/>
+          <w:sz w:val="24"/>
           <w:szCs w:val="26"/>
           <w:lang w:val="pt-PT"/>
         </w:rPr>
@@ -295,7 +303,7 @@
       <w:r>
         <w:rPr>
           <w:i/>
-          <w:sz w:val="26"/>
+          <w:sz w:val="24"/>
           <w:szCs w:val="26"/>
           <w:lang w:val="pt-PT"/>
         </w:rPr>
@@ -303,7 +311,7 @@
       </w:r>
       <w:r>
         <w:rPr>
-          <w:sz w:val="26"/>
+          <w:sz w:val="24"/>
           <w:szCs w:val="26"/>
           <w:lang w:val="pt-PT"/>
         </w:rPr>
@@ -312,9 +320,10 @@
     </w:p>
     <w:p>
       <w:pPr>
-        <w:jc w:val="both"/>
-        <w:rPr>
-          <w:sz w:val="26"/>
+        <w:spacing w:after="0"/>
+        <w:jc w:val="both"/>
+        <w:rPr>
+          <w:sz w:val="24"/>
           <w:szCs w:val="26"/>
           <w:lang w:val="pt-PT"/>
         </w:rPr>
@@ -322,7 +331,86 @@
       <w:r>
         <w:rPr>
           <w:b/>
-          <w:sz w:val="26"/>
+          <w:sz w:val="24"/>
+          <w:szCs w:val="26"/>
+          <w:lang w:val="pt-PT"/>
+        </w:rPr>
+        <w:t>RI-4</w:t>
+      </w:r>
+      <w:r>
+        <w:rPr>
+          <w:sz w:val="24"/>
+          <w:szCs w:val="26"/>
+          <w:lang w:val="pt-PT"/>
+        </w:rPr>
+        <w:t xml:space="preserve">: Cada </w:t>
+      </w:r>
+      <w:r>
+        <w:rPr>
+          <w:i/>
+          <w:sz w:val="24"/>
+          <w:szCs w:val="26"/>
+          <w:lang w:val="pt-PT"/>
+        </w:rPr>
+        <w:t>nome</w:t>
+      </w:r>
+      <w:r>
+        <w:rPr>
+          <w:sz w:val="24"/>
+          <w:szCs w:val="26"/>
+          <w:lang w:val="pt-PT"/>
+        </w:rPr>
+        <w:t xml:space="preserve"> tem de aparecer apenas em </w:t>
+      </w:r>
+      <w:r>
+        <w:rPr>
+          <w:i/>
+          <w:sz w:val="24"/>
+          <w:szCs w:val="26"/>
+          <w:lang w:val="pt-PT"/>
+        </w:rPr>
+        <w:t>local_portugal</w:t>
+      </w:r>
+      <w:r>
+        <w:rPr>
+          <w:sz w:val="24"/>
+          <w:szCs w:val="26"/>
+          <w:lang w:val="pt-PT"/>
+        </w:rPr>
+        <w:t xml:space="preserve"> ou em </w:t>
+      </w:r>
+      <w:r>
+        <w:rPr>
+          <w:i/>
+          <w:sz w:val="24"/>
+          <w:szCs w:val="26"/>
+          <w:lang w:val="pt-PT"/>
+        </w:rPr>
+        <w:t>local_espanha</w:t>
+      </w:r>
+      <w:r>
+        <w:rPr>
+          <w:sz w:val="24"/>
+          <w:szCs w:val="26"/>
+          <w:lang w:val="pt-PT"/>
+        </w:rPr>
+        <w:t>, mas não em ambos</w:t>
+      </w:r>
+    </w:p>
+    <w:p>
+      <w:pPr>
+        <w:spacing w:after="0"/>
+        <w:jc w:val="both"/>
+        <w:rPr>
+          <w:sz w:val="24"/>
+          <w:szCs w:val="26"/>
+          <w:lang w:val="pt-PT"/>
+        </w:rPr>
+      </w:pPr>
+      <w:r>
+        <w:rPr>
+          <w:b/>
+          <w:sz w:val="24"/>
           <w:szCs w:val="26"/>
           <w:lang w:val="pt-PT"/>
         </w:rPr>
@@ -330,7 +418,7 @@
       </w:r>
       <w:r>
         <w:rPr>
-          <w:sz w:val="26"/>
+          <w:sz w:val="24"/>
           <w:szCs w:val="26"/>
           <w:lang w:val="pt-PT"/>
         </w:rPr>
@@ -339,7 +427,7 @@
       <w:r>
         <w:rPr>
           <w:i/>
-          <w:sz w:val="26"/>
+          <w:sz w:val="24"/>
           <w:szCs w:val="26"/>
           <w:lang w:val="pt-PT"/>
         </w:rPr>
@@ -347,7 +435,7 @@
       </w:r>
       <w:r>
         <w:rPr>
-          <w:sz w:val="26"/>
+          <w:sz w:val="24"/>
           <w:szCs w:val="26"/>
           <w:lang w:val="pt-PT"/>
         </w:rPr>
@@ -358,14 +446,58 @@
       <w:pPr>
         <w:jc w:val="both"/>
         <w:rPr>
-          <w:sz w:val="26"/>
-          <w:szCs w:val="26"/>
-          <w:lang w:val="pt-PT"/>
-        </w:rPr>
-      </w:pPr>
-      <w:r>
-        <w:rPr>
-          <w:sz w:val="26"/>
+          <w:sz w:val="24"/>
+          <w:szCs w:val="26"/>
+          <w:lang w:val="pt-PT"/>
+        </w:rPr>
+      </w:pPr>
+      <w:r>
+        <w:rPr>
+          <w:b/>
+          <w:sz w:val="24"/>
+          <w:szCs w:val="26"/>
+          <w:lang w:val="pt-PT"/>
+        </w:rPr>
+        <w:t>RI-6</w:t>
+      </w:r>
+      <w:r>
+        <w:rPr>
+          <w:sz w:val="24"/>
+          <w:szCs w:val="26"/>
+          <w:lang w:val="pt-PT"/>
+        </w:rPr>
+        <w:t xml:space="preserve">: O </w:t>
+      </w:r>
+      <w:r>
+        <w:rPr>
+          <w:i/>
+          <w:sz w:val="24"/>
+          <w:szCs w:val="26"/>
+          <w:lang w:val="pt-PT"/>
+        </w:rPr>
+        <w:t>lote</w:t>
+      </w:r>
+      <w:r>
+        <w:rPr>
+          <w:sz w:val="24"/>
+          <w:szCs w:val="26"/>
+          <w:lang w:val="pt-PT"/>
+        </w:rPr>
+        <w:t xml:space="preserve"> tem de ser igual ou superior a 0</w:t>
+      </w:r>
+    </w:p>
+    <w:p>
+      <w:pPr>
+        <w:jc w:val="both"/>
+        <w:rPr>
+          <w:sz w:val="24"/>
+          <w:szCs w:val="26"/>
+          <w:lang w:val="pt-PT"/>
+        </w:rPr>
+      </w:pPr>
+      <w:r>
+        <w:rPr>
+          <w:sz w:val="24"/>
           <w:szCs w:val="26"/>
           <w:lang w:val="pt-PT"/>
         </w:rPr>
@@ -373,7 +505,7 @@
       </w:r>
       <w:r>
         <w:rPr>
-          <w:sz w:val="26"/>
+          <w:sz w:val="24"/>
           <w:szCs w:val="26"/>
           <w:u w:val="single"/>
           <w:lang w:val="pt-PT"/>
@@ -382,7 +514,7 @@
       </w:r>
       <w:r>
         <w:rPr>
-          <w:sz w:val="26"/>
+          <w:sz w:val="24"/>
           <w:szCs w:val="26"/>
           <w:lang w:val="pt-PT"/>
         </w:rPr>
@@ -393,14 +525,14 @@
       <w:pPr>
         <w:jc w:val="both"/>
         <w:rPr>
-          <w:sz w:val="26"/>
-          <w:szCs w:val="26"/>
-          <w:lang w:val="pt-PT"/>
-        </w:rPr>
-      </w:pPr>
-      <w:r>
-        <w:rPr>
-          <w:sz w:val="26"/>
+          <w:sz w:val="24"/>
+          <w:szCs w:val="26"/>
+          <w:lang w:val="pt-PT"/>
+        </w:rPr>
+      </w:pPr>
+      <w:r>
+        <w:rPr>
+          <w:sz w:val="24"/>
           <w:szCs w:val="26"/>
           <w:lang w:val="pt-PT"/>
         </w:rPr>
@@ -408,7 +540,7 @@
       </w:r>
       <w:r>
         <w:rPr>
-          <w:sz w:val="26"/>
+          <w:sz w:val="24"/>
           <w:szCs w:val="26"/>
           <w:u w:val="single"/>
           <w:lang w:val="pt-PT"/>
@@ -417,7 +549,7 @@
       </w:r>
       <w:r>
         <w:rPr>
-          <w:sz w:val="26"/>
+          <w:sz w:val="24"/>
           <w:szCs w:val="26"/>
           <w:lang w:val="pt-PT"/>
         </w:rPr>
@@ -429,14 +561,14 @@
         <w:spacing w:after="0"/>
         <w:jc w:val="both"/>
         <w:rPr>
-          <w:sz w:val="26"/>
-          <w:szCs w:val="26"/>
-          <w:lang w:val="pt-PT"/>
-        </w:rPr>
-      </w:pPr>
-      <w:r>
-        <w:rPr>
-          <w:sz w:val="26"/>
+          <w:sz w:val="24"/>
+          <w:szCs w:val="26"/>
+          <w:lang w:val="pt-PT"/>
+        </w:rPr>
+      </w:pPr>
+      <w:r>
+        <w:rPr>
+          <w:sz w:val="24"/>
           <w:szCs w:val="26"/>
           <w:lang w:val="pt-PT"/>
         </w:rPr>
@@ -444,7 +576,7 @@
       </w:r>
       <w:r>
         <w:rPr>
-          <w:sz w:val="26"/>
+          <w:sz w:val="24"/>
           <w:szCs w:val="26"/>
           <w:u w:val="single"/>
           <w:lang w:val="pt-PT"/>
@@ -453,7 +585,7 @@
       </w:r>
       <w:r>
         <w:rPr>
-          <w:sz w:val="26"/>
+          <w:sz w:val="24"/>
           <w:szCs w:val="26"/>
           <w:lang w:val="pt-PT"/>
         </w:rPr>
@@ -464,14 +596,14 @@
       <w:pPr>
         <w:jc w:val="both"/>
         <w:rPr>
-          <w:sz w:val="26"/>
-          <w:szCs w:val="26"/>
-          <w:lang w:val="pt-PT"/>
-        </w:rPr>
-      </w:pPr>
-      <w:r>
-        <w:rPr>
-          <w:sz w:val="26"/>
+          <w:sz w:val="24"/>
+          <w:szCs w:val="26"/>
+          <w:lang w:val="pt-PT"/>
+        </w:rPr>
+      </w:pPr>
+      <w:r>
+        <w:rPr>
+          <w:sz w:val="24"/>
           <w:szCs w:val="26"/>
           <w:lang w:val="pt-PT"/>
         </w:rPr>
@@ -484,14 +616,14 @@
         <w:spacing w:after="0"/>
         <w:jc w:val="both"/>
         <w:rPr>
-          <w:sz w:val="26"/>
-          <w:szCs w:val="26"/>
-          <w:lang w:val="pt-PT"/>
-        </w:rPr>
-      </w:pPr>
-      <w:r>
-        <w:rPr>
-          <w:sz w:val="26"/>
+          <w:sz w:val="24"/>
+          <w:szCs w:val="26"/>
+          <w:lang w:val="pt-PT"/>
+        </w:rPr>
+      </w:pPr>
+      <w:r>
+        <w:rPr>
+          <w:sz w:val="24"/>
           <w:szCs w:val="26"/>
           <w:lang w:val="pt-PT"/>
         </w:rPr>
@@ -499,7 +631,7 @@
       </w:r>
       <w:r>
         <w:rPr>
-          <w:sz w:val="26"/>
+          <w:sz w:val="24"/>
           <w:szCs w:val="26"/>
           <w:u w:val="single"/>
           <w:lang w:val="pt-PT"/>
@@ -508,7 +640,7 @@
       </w:r>
       <w:r>
         <w:rPr>
-          <w:sz w:val="26"/>
+          <w:sz w:val="24"/>
           <w:szCs w:val="26"/>
           <w:lang w:val="pt-PT"/>
         </w:rPr>
@@ -516,7 +648,7 @@
       </w:r>
       <w:r>
         <w:rPr>
-          <w:sz w:val="26"/>
+          <w:sz w:val="24"/>
           <w:szCs w:val="26"/>
           <w:lang w:val="pt-PT"/>
         </w:rPr>
@@ -524,7 +656,7 @@
       </w:r>
       <w:r>
         <w:rPr>
-          <w:sz w:val="26"/>
+          <w:sz w:val="24"/>
           <w:szCs w:val="26"/>
           <w:lang w:val="pt-PT"/>
         </w:rPr>
@@ -537,14 +669,14 @@
         <w:ind w:firstLine="720"/>
         <w:jc w:val="both"/>
         <w:rPr>
-          <w:sz w:val="26"/>
-          <w:szCs w:val="26"/>
-          <w:lang w:val="pt-PT"/>
-        </w:rPr>
-      </w:pPr>
-      <w:r>
-        <w:rPr>
-          <w:sz w:val="26"/>
+          <w:sz w:val="24"/>
+          <w:szCs w:val="26"/>
+          <w:lang w:val="pt-PT"/>
+        </w:rPr>
+      </w:pPr>
+      <w:r>
+        <w:rPr>
+          <w:sz w:val="24"/>
           <w:szCs w:val="26"/>
           <w:lang w:val="pt-PT"/>
         </w:rPr>
@@ -556,14 +688,14 @@
         <w:spacing w:after="0"/>
         <w:jc w:val="both"/>
         <w:rPr>
-          <w:sz w:val="26"/>
-          <w:szCs w:val="26"/>
-          <w:lang w:val="pt-PT"/>
-        </w:rPr>
-      </w:pPr>
-      <w:r>
-        <w:rPr>
-          <w:sz w:val="26"/>
+          <w:sz w:val="24"/>
+          <w:szCs w:val="26"/>
+          <w:lang w:val="pt-PT"/>
+        </w:rPr>
+      </w:pPr>
+      <w:r>
+        <w:rPr>
+          <w:sz w:val="24"/>
           <w:szCs w:val="26"/>
           <w:lang w:val="pt-PT"/>
         </w:rPr>
@@ -571,7 +703,7 @@
       </w:r>
       <w:r>
         <w:rPr>
-          <w:sz w:val="26"/>
+          <w:sz w:val="24"/>
           <w:szCs w:val="26"/>
           <w:u w:val="single"/>
           <w:lang w:val="pt-PT"/>
@@ -580,7 +712,7 @@
       </w:r>
       <w:r>
         <w:rPr>
-          <w:sz w:val="26"/>
+          <w:sz w:val="24"/>
           <w:szCs w:val="26"/>
           <w:lang w:val="pt-PT"/>
         </w:rPr>
@@ -588,7 +720,7 @@
       </w:r>
       <w:r>
         <w:rPr>
-          <w:sz w:val="26"/>
+          <w:sz w:val="24"/>
           <w:szCs w:val="26"/>
           <w:lang w:val="pt-PT"/>
         </w:rPr>
@@ -596,7 +728,7 @@
       </w:r>
       <w:r>
         <w:rPr>
-          <w:sz w:val="26"/>
+          <w:sz w:val="24"/>
           <w:szCs w:val="26"/>
           <w:lang w:val="pt-PT"/>
         </w:rPr>
@@ -608,14 +740,14 @@
         <w:spacing w:after="0"/>
         <w:jc w:val="both"/>
         <w:rPr>
-          <w:sz w:val="26"/>
-          <w:szCs w:val="26"/>
-          <w:lang w:val="pt-PT"/>
-        </w:rPr>
-      </w:pPr>
-      <w:r>
-        <w:rPr>
-          <w:sz w:val="26"/>
+          <w:sz w:val="24"/>
+          <w:szCs w:val="26"/>
+          <w:lang w:val="pt-PT"/>
+        </w:rPr>
+      </w:pPr>
+      <w:r>
+        <w:rPr>
+          <w:sz w:val="24"/>
           <w:szCs w:val="26"/>
           <w:lang w:val="pt-PT"/>
         </w:rPr>
@@ -624,7 +756,7 @@
       </w:r>
       <w:r>
         <w:rPr>
-          <w:sz w:val="26"/>
+          <w:sz w:val="24"/>
           <w:szCs w:val="26"/>
           <w:lang w:val="pt-PT"/>
         </w:rPr>
@@ -632,7 +764,7 @@
       </w:r>
       <w:r>
         <w:rPr>
-          <w:sz w:val="26"/>
+          <w:sz w:val="24"/>
           <w:szCs w:val="26"/>
           <w:lang w:val="pt-PT"/>
         </w:rPr>
@@ -644,7 +776,7 @@
         <w:spacing w:after="200"/>
         <w:jc w:val="both"/>
         <w:rPr>
-          <w:sz w:val="26"/>
+          <w:sz w:val="24"/>
           <w:szCs w:val="26"/>
           <w:lang w:val="pt-PT"/>
         </w:rPr>
@@ -652,15 +784,15 @@
       <w:r>
         <w:rPr>
           <w:b/>
-          <w:sz w:val="26"/>
-          <w:szCs w:val="26"/>
-          <w:lang w:val="pt-PT"/>
-        </w:rPr>
-        <w:t>RI-6</w:t>
-      </w:r>
-      <w:r>
-        <w:rPr>
-          <w:sz w:val="26"/>
+          <w:sz w:val="24"/>
+          <w:szCs w:val="26"/>
+          <w:lang w:val="pt-PT"/>
+        </w:rPr>
+        <w:t>RI-7</w:t>
+      </w:r>
+      <w:r>
+        <w:rPr>
+          <w:sz w:val="24"/>
           <w:szCs w:val="26"/>
           <w:lang w:val="pt-PT"/>
         </w:rPr>
@@ -669,7 +801,7 @@
       <w:r>
         <w:rPr>
           <w:i/>
-          <w:sz w:val="26"/>
+          <w:sz w:val="24"/>
           <w:szCs w:val="26"/>
           <w:lang w:val="pt-PT"/>
         </w:rPr>
@@ -677,7 +809,7 @@
       </w:r>
       <w:r>
         <w:rPr>
-          <w:sz w:val="26"/>
+          <w:sz w:val="24"/>
           <w:szCs w:val="26"/>
           <w:lang w:val="pt-PT"/>
         </w:rPr>
@@ -689,14 +821,14 @@
         <w:spacing w:after="200"/>
         <w:jc w:val="both"/>
         <w:rPr>
-          <w:sz w:val="26"/>
-          <w:szCs w:val="26"/>
-          <w:lang w:val="pt-PT"/>
-        </w:rPr>
-      </w:pPr>
-      <w:r>
-        <w:rPr>
-          <w:sz w:val="26"/>
+          <w:sz w:val="24"/>
+          <w:szCs w:val="26"/>
+          <w:lang w:val="pt-PT"/>
+        </w:rPr>
+      </w:pPr>
+      <w:r>
+        <w:rPr>
+          <w:sz w:val="24"/>
           <w:szCs w:val="26"/>
           <w:lang w:val="pt-PT"/>
         </w:rPr>
@@ -704,7 +836,7 @@
       </w:r>
       <w:r>
         <w:rPr>
-          <w:sz w:val="26"/>
+          <w:sz w:val="24"/>
           <w:szCs w:val="26"/>
           <w:u w:val="single"/>
           <w:lang w:val="pt-PT"/>
@@ -713,678 +845,678 @@
       </w:r>
       <w:r>
         <w:rPr>
-          <w:sz w:val="26"/>
+          <w:sz w:val="24"/>
           <w:szCs w:val="26"/>
           <w:lang w:val="pt-PT"/>
         </w:rPr>
         <w:t>)</w:t>
+      </w:r>
+    </w:p>
+    <w:p>
+      <w:pPr>
+        <w:spacing w:after="0"/>
+        <w:jc w:val="both"/>
+        <w:rPr>
+          <w:sz w:val="24"/>
+          <w:szCs w:val="26"/>
+          <w:lang w:val="pt-PT"/>
+        </w:rPr>
+      </w:pPr>
+      <w:r>
+        <w:rPr>
+          <w:sz w:val="24"/>
+          <w:szCs w:val="26"/>
+          <w:lang w:val="pt-PT"/>
+        </w:rPr>
+        <w:t>comarca(</w:t>
+      </w:r>
+      <w:r>
+        <w:rPr>
+          <w:sz w:val="24"/>
+          <w:szCs w:val="26"/>
+          <w:u w:val="single"/>
+          <w:lang w:val="pt-PT"/>
+        </w:rPr>
+        <w:t>município,</w:t>
+      </w:r>
+      <w:r>
+        <w:rPr>
+          <w:sz w:val="24"/>
+          <w:szCs w:val="26"/>
+          <w:u w:val="single"/>
+          <w:lang w:val="pt-PT"/>
+        </w:rPr>
+        <w:t xml:space="preserve"> comarca,</w:t>
+      </w:r>
+      <w:r>
+        <w:rPr>
+          <w:sz w:val="24"/>
+          <w:szCs w:val="26"/>
+          <w:u w:val="single"/>
+          <w:lang w:val="pt-PT"/>
+        </w:rPr>
+        <w:t xml:space="preserve"> província</w:t>
+      </w:r>
+      <w:r>
+        <w:rPr>
+          <w:sz w:val="24"/>
+          <w:szCs w:val="26"/>
+          <w:lang w:val="pt-PT"/>
+        </w:rPr>
+        <w:t>)</w:t>
+      </w:r>
+    </w:p>
+    <w:p>
+      <w:pPr>
+        <w:jc w:val="both"/>
+        <w:rPr>
+          <w:sz w:val="24"/>
+          <w:szCs w:val="26"/>
+          <w:lang w:val="pt-PT"/>
+        </w:rPr>
+      </w:pPr>
+      <w:r>
+        <w:rPr>
+          <w:sz w:val="24"/>
+          <w:szCs w:val="26"/>
+          <w:lang w:val="pt-PT"/>
+        </w:rPr>
+        <w:tab/>
+        <w:t>município, província: FK(município)</w:t>
+      </w:r>
+    </w:p>
+    <w:p>
+      <w:pPr>
+        <w:spacing w:after="0"/>
+        <w:jc w:val="both"/>
+        <w:rPr>
+          <w:sz w:val="24"/>
+          <w:szCs w:val="26"/>
+          <w:lang w:val="pt-PT"/>
+        </w:rPr>
+      </w:pPr>
+      <w:r>
+        <w:rPr>
+          <w:sz w:val="24"/>
+          <w:szCs w:val="26"/>
+          <w:lang w:val="pt-PT"/>
+        </w:rPr>
+        <w:t>ligação(</w:t>
+      </w:r>
+      <w:r>
+        <w:rPr>
+          <w:sz w:val="24"/>
+          <w:szCs w:val="26"/>
+          <w:u w:val="single"/>
+          <w:lang w:val="pt-PT"/>
+        </w:rPr>
+        <w:t>local_</w:t>
+      </w:r>
+      <w:r>
+        <w:rPr>
+          <w:sz w:val="24"/>
+          <w:szCs w:val="26"/>
+          <w:u w:val="single"/>
+          <w:lang w:val="pt-PT"/>
+        </w:rPr>
+        <w:t xml:space="preserve">a, local_b, </w:t>
+      </w:r>
+      <w:r>
+        <w:rPr>
+          <w:sz w:val="24"/>
+          <w:szCs w:val="26"/>
+          <w:u w:val="single"/>
+          <w:lang w:val="pt-PT"/>
+        </w:rPr>
+        <w:t>meio_</w:t>
+      </w:r>
+      <w:r>
+        <w:rPr>
+          <w:sz w:val="24"/>
+          <w:szCs w:val="26"/>
+          <w:u w:val="single"/>
+          <w:lang w:val="pt-PT"/>
+        </w:rPr>
+        <w:t>transporte</w:t>
+      </w:r>
+      <w:r>
+        <w:rPr>
+          <w:sz w:val="24"/>
+          <w:szCs w:val="26"/>
+          <w:lang w:val="pt-PT"/>
+        </w:rPr>
+        <w:t>,</w:t>
+      </w:r>
+      <w:r>
+        <w:rPr>
+          <w:sz w:val="24"/>
+          <w:szCs w:val="26"/>
+          <w:lang w:val="pt-PT"/>
+        </w:rPr>
+        <w:t xml:space="preserve"> distância,</w:t>
+      </w:r>
+      <w:r>
+        <w:rPr>
+          <w:sz w:val="24"/>
+          <w:szCs w:val="26"/>
+          <w:lang w:val="pt-PT"/>
+        </w:rPr>
+        <w:t xml:space="preserve"> </w:t>
+      </w:r>
+      <w:r>
+        <w:rPr>
+          <w:sz w:val="24"/>
+          <w:szCs w:val="26"/>
+          <w:lang w:val="pt-PT"/>
+        </w:rPr>
+        <w:t>informação_extra, ponto_cardeal</w:t>
+      </w:r>
+      <w:r>
+        <w:rPr>
+          <w:sz w:val="24"/>
+          <w:szCs w:val="26"/>
+          <w:lang w:val="pt-PT"/>
+        </w:rPr>
+        <w:t>, ordem_a, ordem_b</w:t>
+      </w:r>
+      <w:r>
+        <w:rPr>
+          <w:sz w:val="24"/>
+          <w:szCs w:val="26"/>
+          <w:lang w:val="pt-PT"/>
+        </w:rPr>
+        <w:t>)</w:t>
+      </w:r>
+    </w:p>
+    <w:p>
+      <w:pPr>
+        <w:spacing w:after="0"/>
+        <w:jc w:val="both"/>
+        <w:rPr>
+          <w:sz w:val="24"/>
+          <w:szCs w:val="26"/>
+          <w:lang w:val="pt-PT"/>
+        </w:rPr>
+      </w:pPr>
+      <w:r>
+        <w:rPr>
+          <w:sz w:val="24"/>
+          <w:szCs w:val="26"/>
+          <w:lang w:val="pt-PT"/>
+        </w:rPr>
+        <w:tab/>
+        <w:t>local_a: FK(local)</w:t>
+      </w:r>
+    </w:p>
+    <w:p>
+      <w:pPr>
+        <w:spacing w:after="0"/>
+        <w:jc w:val="both"/>
+        <w:rPr>
+          <w:sz w:val="24"/>
+          <w:szCs w:val="26"/>
+          <w:lang w:val="pt-PT"/>
+        </w:rPr>
+      </w:pPr>
+      <w:r>
+        <w:rPr>
+          <w:sz w:val="24"/>
+          <w:szCs w:val="26"/>
+          <w:lang w:val="pt-PT"/>
+        </w:rPr>
+        <w:tab/>
+        <w:t>local_b: FK(local)</w:t>
+      </w:r>
+    </w:p>
+    <w:p>
+      <w:pPr>
+        <w:spacing w:after="0"/>
+        <w:jc w:val="both"/>
+        <w:rPr>
+          <w:sz w:val="24"/>
+          <w:szCs w:val="26"/>
+          <w:lang w:val="pt-PT"/>
+        </w:rPr>
+      </w:pPr>
+      <w:r>
+        <w:rPr>
+          <w:b/>
+          <w:sz w:val="24"/>
+          <w:szCs w:val="26"/>
+          <w:lang w:val="pt-PT"/>
+        </w:rPr>
+        <w:t>RI-8</w:t>
+      </w:r>
+      <w:r>
+        <w:rPr>
+          <w:sz w:val="24"/>
+          <w:szCs w:val="26"/>
+          <w:lang w:val="pt-PT"/>
+        </w:rPr>
+        <w:t xml:space="preserve">: A </w:t>
+      </w:r>
+      <w:r>
+        <w:rPr>
+          <w:i/>
+          <w:sz w:val="24"/>
+          <w:szCs w:val="26"/>
+          <w:lang w:val="pt-PT"/>
+        </w:rPr>
+        <w:t>informação_extra</w:t>
+      </w:r>
+      <w:r>
+        <w:rPr>
+          <w:sz w:val="24"/>
+          <w:szCs w:val="26"/>
+          <w:lang w:val="pt-PT"/>
+        </w:rPr>
+        <w:t xml:space="preserve"> pode estar vazia</w:t>
+      </w:r>
+    </w:p>
+    <w:p>
+      <w:pPr>
+        <w:spacing w:after="0"/>
+        <w:jc w:val="both"/>
+        <w:rPr>
+          <w:sz w:val="24"/>
+          <w:szCs w:val="26"/>
+          <w:lang w:val="pt-PT"/>
+        </w:rPr>
+      </w:pPr>
+      <w:r>
+        <w:rPr>
+          <w:b/>
+          <w:sz w:val="24"/>
+          <w:szCs w:val="26"/>
+          <w:lang w:val="pt-PT"/>
+        </w:rPr>
+        <w:t>RI-9</w:t>
+      </w:r>
+      <w:r>
+        <w:rPr>
+          <w:sz w:val="24"/>
+          <w:szCs w:val="26"/>
+          <w:lang w:val="pt-PT"/>
+        </w:rPr>
+        <w:t xml:space="preserve">: O </w:t>
+      </w:r>
+      <w:r>
+        <w:rPr>
+          <w:i/>
+          <w:sz w:val="24"/>
+          <w:szCs w:val="26"/>
+          <w:lang w:val="pt-PT"/>
+        </w:rPr>
+        <w:t>local_a</w:t>
+      </w:r>
+      <w:r>
+        <w:rPr>
+          <w:sz w:val="24"/>
+          <w:szCs w:val="26"/>
+          <w:lang w:val="pt-PT"/>
+        </w:rPr>
+        <w:t xml:space="preserve"> e o </w:t>
+      </w:r>
+      <w:r>
+        <w:rPr>
+          <w:i/>
+          <w:sz w:val="24"/>
+          <w:szCs w:val="26"/>
+          <w:lang w:val="pt-PT"/>
+        </w:rPr>
+        <w:t>local_b</w:t>
+      </w:r>
+      <w:r>
+        <w:rPr>
+          <w:sz w:val="24"/>
+          <w:szCs w:val="26"/>
+          <w:lang w:val="pt-PT"/>
+        </w:rPr>
+        <w:t xml:space="preserve"> têm de ser diferentes</w:t>
+      </w:r>
+    </w:p>
+    <w:p>
+      <w:pPr>
+        <w:spacing w:after="0"/>
+        <w:jc w:val="both"/>
+        <w:rPr>
+          <w:sz w:val="24"/>
+          <w:szCs w:val="26"/>
+          <w:lang w:val="pt-PT"/>
+        </w:rPr>
+      </w:pPr>
+      <w:r>
+        <w:rPr>
+          <w:b/>
+          <w:sz w:val="24"/>
+          <w:szCs w:val="26"/>
+          <w:lang w:val="pt-PT"/>
+        </w:rPr>
+        <w:t>RI-10</w:t>
+      </w:r>
+      <w:r>
+        <w:rPr>
+          <w:sz w:val="24"/>
+          <w:szCs w:val="26"/>
+          <w:lang w:val="pt-PT"/>
+        </w:rPr>
+        <w:t xml:space="preserve">: A ordem de </w:t>
+      </w:r>
+      <w:r>
+        <w:rPr>
+          <w:i/>
+          <w:sz w:val="24"/>
+          <w:szCs w:val="26"/>
+          <w:lang w:val="pt-PT"/>
+        </w:rPr>
+        <w:t>local_a</w:t>
+      </w:r>
+      <w:r>
+        <w:rPr>
+          <w:sz w:val="24"/>
+          <w:szCs w:val="26"/>
+          <w:lang w:val="pt-PT"/>
+        </w:rPr>
+        <w:t xml:space="preserve"> e </w:t>
+      </w:r>
+      <w:r>
+        <w:rPr>
+          <w:i/>
+          <w:sz w:val="24"/>
+          <w:szCs w:val="26"/>
+          <w:lang w:val="pt-PT"/>
+        </w:rPr>
+        <w:t>local_b</w:t>
+      </w:r>
+      <w:r>
+        <w:rPr>
+          <w:sz w:val="24"/>
+          <w:szCs w:val="26"/>
+          <w:lang w:val="pt-PT"/>
+        </w:rPr>
+        <w:t xml:space="preserve"> é indiferente, i.e. para um mesmo </w:t>
+      </w:r>
+      <w:r>
+        <w:rPr>
+          <w:i/>
+          <w:sz w:val="24"/>
+          <w:szCs w:val="26"/>
+          <w:lang w:val="pt-PT"/>
+        </w:rPr>
+        <w:t>meio_transporte</w:t>
+      </w:r>
+      <w:r>
+        <w:rPr>
+          <w:sz w:val="24"/>
+          <w:szCs w:val="26"/>
+          <w:lang w:val="pt-PT"/>
+        </w:rPr>
+        <w:t xml:space="preserve"> dois </w:t>
+      </w:r>
+      <w:r>
+        <w:rPr>
+          <w:i/>
+          <w:sz w:val="24"/>
+          <w:szCs w:val="26"/>
+          <w:lang w:val="pt-PT"/>
+        </w:rPr>
+        <w:t>locais</w:t>
+      </w:r>
+      <w:r>
+        <w:rPr>
+          <w:sz w:val="24"/>
+          <w:szCs w:val="26"/>
+          <w:lang w:val="pt-PT"/>
+        </w:rPr>
+        <w:t xml:space="preserve"> só podem estar associados </w:t>
+      </w:r>
+      <w:r>
+        <w:rPr>
+          <w:sz w:val="24"/>
+          <w:szCs w:val="26"/>
+          <w:lang w:val="pt-PT"/>
+        </w:rPr>
+        <w:t>à mesma</w:t>
+      </w:r>
+      <w:r>
+        <w:rPr>
+          <w:sz w:val="24"/>
+          <w:szCs w:val="26"/>
+          <w:lang w:val="pt-PT"/>
+        </w:rPr>
+        <w:t xml:space="preserve"> </w:t>
+      </w:r>
+      <w:r>
+        <w:rPr>
+          <w:i/>
+          <w:sz w:val="24"/>
+          <w:szCs w:val="26"/>
+          <w:lang w:val="pt-PT"/>
+        </w:rPr>
+        <w:t>ligação</w:t>
+      </w:r>
+      <w:r>
+        <w:rPr>
+          <w:sz w:val="24"/>
+          <w:szCs w:val="26"/>
+          <w:lang w:val="pt-PT"/>
+        </w:rPr>
+        <w:t xml:space="preserve"> no máximo uma vez</w:t>
+      </w:r>
+    </w:p>
+    <w:p>
+      <w:pPr>
+        <w:jc w:val="both"/>
+        <w:rPr>
+          <w:sz w:val="24"/>
+          <w:szCs w:val="26"/>
+          <w:lang w:val="pt-PT"/>
+        </w:rPr>
+      </w:pPr>
+      <w:r>
+        <w:rPr>
+          <w:b/>
+          <w:sz w:val="24"/>
+          <w:szCs w:val="26"/>
+          <w:lang w:val="pt-PT"/>
+        </w:rPr>
+        <w:t>RI-11</w:t>
+      </w:r>
+      <w:r>
+        <w:rPr>
+          <w:sz w:val="24"/>
+          <w:szCs w:val="26"/>
+          <w:lang w:val="pt-PT"/>
+        </w:rPr>
+        <w:t xml:space="preserve">: A </w:t>
+      </w:r>
+      <w:r>
+        <w:rPr>
+          <w:i/>
+          <w:sz w:val="24"/>
+          <w:szCs w:val="26"/>
+          <w:lang w:val="pt-PT"/>
+        </w:rPr>
+        <w:t>distância</w:t>
+      </w:r>
+      <w:r>
+        <w:rPr>
+          <w:sz w:val="24"/>
+          <w:szCs w:val="26"/>
+          <w:lang w:val="pt-PT"/>
+        </w:rPr>
+        <w:t xml:space="preserve">, a </w:t>
+      </w:r>
+      <w:r>
+        <w:rPr>
+          <w:i/>
+          <w:sz w:val="24"/>
+          <w:szCs w:val="26"/>
+          <w:lang w:val="pt-PT"/>
+        </w:rPr>
+        <w:t>ordem_a</w:t>
+      </w:r>
+      <w:r>
+        <w:rPr>
+          <w:sz w:val="24"/>
+          <w:szCs w:val="26"/>
+          <w:lang w:val="pt-PT"/>
+        </w:rPr>
+        <w:t xml:space="preserve"> e a </w:t>
+      </w:r>
+      <w:r>
+        <w:rPr>
+          <w:i/>
+          <w:sz w:val="24"/>
+          <w:szCs w:val="26"/>
+          <w:lang w:val="pt-PT"/>
+        </w:rPr>
+        <w:t>ordem_b</w:t>
+      </w:r>
+      <w:r>
+        <w:rPr>
+          <w:sz w:val="24"/>
+          <w:szCs w:val="26"/>
+          <w:lang w:val="pt-PT"/>
+        </w:rPr>
+        <w:t xml:space="preserve"> tê</w:t>
+      </w:r>
+      <w:r>
+        <w:rPr>
+          <w:sz w:val="24"/>
+          <w:szCs w:val="26"/>
+          <w:lang w:val="pt-PT"/>
+        </w:rPr>
+        <w:t>m de ser superior</w:t>
+      </w:r>
+      <w:r>
+        <w:rPr>
+          <w:sz w:val="24"/>
+          <w:szCs w:val="26"/>
+          <w:lang w:val="pt-PT"/>
+        </w:rPr>
+        <w:t>es</w:t>
+      </w:r>
+      <w:r>
+        <w:rPr>
+          <w:sz w:val="24"/>
+          <w:szCs w:val="26"/>
+          <w:lang w:val="pt-PT"/>
+        </w:rPr>
+        <w:t xml:space="preserve"> a 0</w:t>
+      </w:r>
+    </w:p>
+    <w:p>
+      <w:pPr>
+        <w:spacing w:after="0"/>
+        <w:jc w:val="both"/>
+        <w:rPr>
+          <w:sz w:val="24"/>
+          <w:szCs w:val="26"/>
+          <w:lang w:val="pt-PT"/>
+        </w:rPr>
+      </w:pPr>
+      <w:r>
+        <w:rPr>
+          <w:sz w:val="24"/>
+          <w:szCs w:val="26"/>
+          <w:lang w:val="pt-PT"/>
+        </w:rPr>
+        <w:t>destino(</w:t>
+      </w:r>
+      <w:r>
+        <w:rPr>
+          <w:sz w:val="24"/>
+          <w:szCs w:val="26"/>
+          <w:u w:val="single"/>
+          <w:lang w:val="pt-PT"/>
+        </w:rPr>
+        <w:t xml:space="preserve">local_a, local_b, meio_transporte, origem, </w:t>
+      </w:r>
+      <w:r>
+        <w:rPr>
+          <w:sz w:val="24"/>
+          <w:szCs w:val="26"/>
+          <w:u w:val="single"/>
+          <w:lang w:val="pt-PT"/>
+        </w:rPr>
+        <w:t>destino</w:t>
+      </w:r>
+      <w:r>
+        <w:rPr>
+          <w:sz w:val="24"/>
+          <w:szCs w:val="26"/>
+          <w:lang w:val="pt-PT"/>
+        </w:rPr>
+        <w:t>)</w:t>
+      </w:r>
+    </w:p>
+    <w:p>
+      <w:pPr>
+        <w:spacing w:after="0"/>
+        <w:jc w:val="both"/>
+        <w:rPr>
+          <w:sz w:val="24"/>
+          <w:szCs w:val="26"/>
+          <w:lang w:val="pt-PT"/>
+        </w:rPr>
+      </w:pPr>
+      <w:r>
+        <w:rPr>
+          <w:sz w:val="24"/>
+          <w:szCs w:val="26"/>
+          <w:lang w:val="pt-PT"/>
+        </w:rPr>
+        <w:tab/>
+        <w:t>local_a, local_b, meio_transporte: FK(ligação)</w:t>
+      </w:r>
+    </w:p>
+    <w:p>
+      <w:pPr>
+        <w:spacing w:after="0"/>
+        <w:jc w:val="both"/>
+        <w:rPr>
+          <w:sz w:val="24"/>
+          <w:szCs w:val="26"/>
+          <w:lang w:val="pt-PT"/>
+        </w:rPr>
+      </w:pPr>
+      <w:r>
+        <w:rPr>
+          <w:b/>
+          <w:sz w:val="24"/>
+          <w:szCs w:val="26"/>
+          <w:lang w:val="pt-PT"/>
+        </w:rPr>
+        <w:t>RI-12</w:t>
+      </w:r>
+      <w:r>
+        <w:rPr>
+          <w:sz w:val="24"/>
+          <w:szCs w:val="26"/>
+          <w:lang w:val="pt-PT"/>
+        </w:rPr>
+        <w:t xml:space="preserve">: A </w:t>
+      </w:r>
+      <w:r>
+        <w:rPr>
+          <w:i/>
+          <w:sz w:val="24"/>
+          <w:szCs w:val="26"/>
+          <w:lang w:val="pt-PT"/>
+        </w:rPr>
+        <w:t>origem</w:t>
+      </w:r>
+      <w:r>
+        <w:rPr>
+          <w:sz w:val="24"/>
+          <w:szCs w:val="26"/>
+          <w:lang w:val="pt-PT"/>
+        </w:rPr>
+        <w:t xml:space="preserve"> só pode ter um de 2 valores diferentes</w:t>
       </w:r>
       <w:bookmarkStart w:id="0" w:name="_GoBack"/>
       <w:bookmarkEnd w:id="0"/>
-    </w:p>
-    <w:p>
-      <w:pPr>
-        <w:spacing w:after="0"/>
-        <w:jc w:val="both"/>
-        <w:rPr>
-          <w:sz w:val="26"/>
-          <w:szCs w:val="26"/>
-          <w:lang w:val="pt-PT"/>
-        </w:rPr>
-      </w:pPr>
-      <w:r>
-        <w:rPr>
-          <w:sz w:val="26"/>
-          <w:szCs w:val="26"/>
-          <w:lang w:val="pt-PT"/>
-        </w:rPr>
-        <w:t>comarca(</w:t>
-      </w:r>
-      <w:r>
-        <w:rPr>
-          <w:sz w:val="26"/>
-          <w:szCs w:val="26"/>
-          <w:u w:val="single"/>
-          <w:lang w:val="pt-PT"/>
-        </w:rPr>
-        <w:t>município,</w:t>
-      </w:r>
-      <w:r>
-        <w:rPr>
-          <w:sz w:val="26"/>
-          <w:szCs w:val="26"/>
-          <w:u w:val="single"/>
-          <w:lang w:val="pt-PT"/>
-        </w:rPr>
-        <w:t xml:space="preserve"> comarca,</w:t>
-      </w:r>
-      <w:r>
-        <w:rPr>
-          <w:sz w:val="26"/>
-          <w:szCs w:val="26"/>
-          <w:u w:val="single"/>
-          <w:lang w:val="pt-PT"/>
-        </w:rPr>
-        <w:t xml:space="preserve"> província</w:t>
-      </w:r>
-      <w:r>
-        <w:rPr>
-          <w:sz w:val="26"/>
-          <w:szCs w:val="26"/>
-          <w:lang w:val="pt-PT"/>
-        </w:rPr>
-        <w:t>)</w:t>
-      </w:r>
-    </w:p>
-    <w:p>
-      <w:pPr>
-        <w:jc w:val="both"/>
-        <w:rPr>
-          <w:sz w:val="26"/>
-          <w:szCs w:val="26"/>
-          <w:lang w:val="pt-PT"/>
-        </w:rPr>
-      </w:pPr>
-      <w:r>
-        <w:rPr>
-          <w:sz w:val="26"/>
-          <w:szCs w:val="26"/>
-          <w:lang w:val="pt-PT"/>
-        </w:rPr>
-        <w:tab/>
-        <w:t>município, província: FK(município)</w:t>
-      </w:r>
-    </w:p>
-    <w:p>
-      <w:pPr>
-        <w:spacing w:after="0"/>
-        <w:jc w:val="both"/>
-        <w:rPr>
-          <w:sz w:val="26"/>
-          <w:szCs w:val="26"/>
-          <w:lang w:val="pt-PT"/>
-        </w:rPr>
-      </w:pPr>
-      <w:r>
-        <w:rPr>
-          <w:sz w:val="26"/>
-          <w:szCs w:val="26"/>
-          <w:lang w:val="pt-PT"/>
-        </w:rPr>
-        <w:t>ligação(</w:t>
-      </w:r>
-      <w:r>
-        <w:rPr>
-          <w:sz w:val="26"/>
-          <w:szCs w:val="26"/>
-          <w:u w:val="single"/>
-          <w:lang w:val="pt-PT"/>
-        </w:rPr>
-        <w:t>local_</w:t>
-      </w:r>
-      <w:r>
-        <w:rPr>
-          <w:sz w:val="26"/>
-          <w:szCs w:val="26"/>
-          <w:u w:val="single"/>
-          <w:lang w:val="pt-PT"/>
-        </w:rPr>
-        <w:t xml:space="preserve">a, local_b, </w:t>
-      </w:r>
-      <w:r>
-        <w:rPr>
-          <w:sz w:val="26"/>
-          <w:szCs w:val="26"/>
-          <w:u w:val="single"/>
-          <w:lang w:val="pt-PT"/>
-        </w:rPr>
-        <w:t>meio_</w:t>
-      </w:r>
-      <w:r>
-        <w:rPr>
-          <w:sz w:val="26"/>
-          <w:szCs w:val="26"/>
-          <w:u w:val="single"/>
-          <w:lang w:val="pt-PT"/>
-        </w:rPr>
-        <w:t>transporte</w:t>
-      </w:r>
-      <w:r>
-        <w:rPr>
-          <w:sz w:val="26"/>
-          <w:szCs w:val="26"/>
-          <w:lang w:val="pt-PT"/>
-        </w:rPr>
-        <w:t>,</w:t>
-      </w:r>
-      <w:r>
-        <w:rPr>
-          <w:sz w:val="26"/>
-          <w:szCs w:val="26"/>
-          <w:lang w:val="pt-PT"/>
-        </w:rPr>
-        <w:t xml:space="preserve"> distância,</w:t>
-      </w:r>
-      <w:r>
-        <w:rPr>
-          <w:sz w:val="26"/>
-          <w:szCs w:val="26"/>
-          <w:lang w:val="pt-PT"/>
-        </w:rPr>
-        <w:t xml:space="preserve"> </w:t>
-      </w:r>
-      <w:r>
-        <w:rPr>
-          <w:sz w:val="26"/>
-          <w:szCs w:val="26"/>
-          <w:lang w:val="pt-PT"/>
-        </w:rPr>
-        <w:t>informação_extra, ponto_cardeal</w:t>
-      </w:r>
-      <w:r>
-        <w:rPr>
-          <w:sz w:val="26"/>
-          <w:szCs w:val="26"/>
-          <w:lang w:val="pt-PT"/>
-        </w:rPr>
-        <w:t>, ordem_a, ordem_b</w:t>
-      </w:r>
-      <w:r>
-        <w:rPr>
-          <w:sz w:val="26"/>
-          <w:szCs w:val="26"/>
-          <w:lang w:val="pt-PT"/>
-        </w:rPr>
-        <w:t>)</w:t>
-      </w:r>
-    </w:p>
-    <w:p>
-      <w:pPr>
-        <w:spacing w:after="0"/>
-        <w:jc w:val="both"/>
-        <w:rPr>
-          <w:sz w:val="26"/>
-          <w:szCs w:val="26"/>
-          <w:lang w:val="pt-PT"/>
-        </w:rPr>
-      </w:pPr>
-      <w:r>
-        <w:rPr>
-          <w:sz w:val="26"/>
-          <w:szCs w:val="26"/>
-          <w:lang w:val="pt-PT"/>
-        </w:rPr>
-        <w:tab/>
-        <w:t>local_a: FK(local)</w:t>
-      </w:r>
-    </w:p>
-    <w:p>
-      <w:pPr>
-        <w:spacing w:after="0"/>
-        <w:jc w:val="both"/>
-        <w:rPr>
-          <w:sz w:val="26"/>
-          <w:szCs w:val="26"/>
-          <w:lang w:val="pt-PT"/>
-        </w:rPr>
-      </w:pPr>
-      <w:r>
-        <w:rPr>
-          <w:sz w:val="26"/>
-          <w:szCs w:val="26"/>
-          <w:lang w:val="pt-PT"/>
-        </w:rPr>
-        <w:tab/>
-        <w:t>local_b: FK(local)</w:t>
-      </w:r>
-    </w:p>
-    <w:p>
-      <w:pPr>
-        <w:spacing w:after="0"/>
-        <w:jc w:val="both"/>
-        <w:rPr>
-          <w:sz w:val="26"/>
-          <w:szCs w:val="26"/>
-          <w:lang w:val="pt-PT"/>
-        </w:rPr>
-      </w:pPr>
-      <w:r>
-        <w:rPr>
-          <w:b/>
-          <w:sz w:val="26"/>
-          <w:szCs w:val="26"/>
-          <w:lang w:val="pt-PT"/>
-        </w:rPr>
-        <w:t>RI-7</w:t>
-      </w:r>
-      <w:r>
-        <w:rPr>
-          <w:sz w:val="26"/>
-          <w:szCs w:val="26"/>
-          <w:lang w:val="pt-PT"/>
-        </w:rPr>
-        <w:t xml:space="preserve">: A </w:t>
-      </w:r>
-      <w:r>
-        <w:rPr>
-          <w:i/>
-          <w:sz w:val="26"/>
-          <w:szCs w:val="26"/>
-          <w:lang w:val="pt-PT"/>
-        </w:rPr>
-        <w:t>informação_extra</w:t>
-      </w:r>
-      <w:r>
-        <w:rPr>
-          <w:sz w:val="26"/>
-          <w:szCs w:val="26"/>
-          <w:lang w:val="pt-PT"/>
-        </w:rPr>
-        <w:t xml:space="preserve"> pode estar vazia</w:t>
-      </w:r>
-    </w:p>
-    <w:p>
-      <w:pPr>
-        <w:spacing w:after="0"/>
-        <w:jc w:val="both"/>
-        <w:rPr>
-          <w:sz w:val="26"/>
-          <w:szCs w:val="26"/>
-          <w:lang w:val="pt-PT"/>
-        </w:rPr>
-      </w:pPr>
-      <w:r>
-        <w:rPr>
-          <w:b/>
-          <w:sz w:val="26"/>
-          <w:szCs w:val="26"/>
-          <w:lang w:val="pt-PT"/>
-        </w:rPr>
-        <w:t>RI-8</w:t>
-      </w:r>
-      <w:r>
-        <w:rPr>
-          <w:sz w:val="26"/>
-          <w:szCs w:val="26"/>
-          <w:lang w:val="pt-PT"/>
-        </w:rPr>
-        <w:t xml:space="preserve">: O </w:t>
-      </w:r>
-      <w:r>
-        <w:rPr>
-          <w:i/>
-          <w:sz w:val="26"/>
-          <w:szCs w:val="26"/>
-          <w:lang w:val="pt-PT"/>
-        </w:rPr>
-        <w:t>local_a</w:t>
-      </w:r>
-      <w:r>
-        <w:rPr>
-          <w:sz w:val="26"/>
-          <w:szCs w:val="26"/>
-          <w:lang w:val="pt-PT"/>
-        </w:rPr>
-        <w:t xml:space="preserve"> e o </w:t>
-      </w:r>
-      <w:r>
-        <w:rPr>
-          <w:i/>
-          <w:sz w:val="26"/>
-          <w:szCs w:val="26"/>
-          <w:lang w:val="pt-PT"/>
-        </w:rPr>
-        <w:t>local_b</w:t>
-      </w:r>
-      <w:r>
-        <w:rPr>
-          <w:sz w:val="26"/>
-          <w:szCs w:val="26"/>
-          <w:lang w:val="pt-PT"/>
-        </w:rPr>
-        <w:t xml:space="preserve"> têm de ser diferentes</w:t>
-      </w:r>
-    </w:p>
-    <w:p>
-      <w:pPr>
-        <w:spacing w:after="0"/>
-        <w:jc w:val="both"/>
-        <w:rPr>
-          <w:sz w:val="26"/>
-          <w:szCs w:val="26"/>
-          <w:lang w:val="pt-PT"/>
-        </w:rPr>
-      </w:pPr>
-      <w:r>
-        <w:rPr>
-          <w:b/>
-          <w:sz w:val="26"/>
-          <w:szCs w:val="26"/>
-          <w:lang w:val="pt-PT"/>
-        </w:rPr>
-        <w:t>RI-9</w:t>
-      </w:r>
-      <w:r>
-        <w:rPr>
-          <w:sz w:val="26"/>
-          <w:szCs w:val="26"/>
-          <w:lang w:val="pt-PT"/>
-        </w:rPr>
-        <w:t xml:space="preserve">: A ordem de </w:t>
-      </w:r>
-      <w:r>
-        <w:rPr>
-          <w:i/>
-          <w:sz w:val="26"/>
-          <w:szCs w:val="26"/>
-          <w:lang w:val="pt-PT"/>
-        </w:rPr>
-        <w:t>local_a</w:t>
-      </w:r>
-      <w:r>
-        <w:rPr>
-          <w:sz w:val="26"/>
-          <w:szCs w:val="26"/>
-          <w:lang w:val="pt-PT"/>
-        </w:rPr>
-        <w:t xml:space="preserve"> e </w:t>
-      </w:r>
-      <w:r>
-        <w:rPr>
-          <w:i/>
-          <w:sz w:val="26"/>
-          <w:szCs w:val="26"/>
-          <w:lang w:val="pt-PT"/>
-        </w:rPr>
-        <w:t>local_b</w:t>
-      </w:r>
-      <w:r>
-        <w:rPr>
-          <w:sz w:val="26"/>
-          <w:szCs w:val="26"/>
-          <w:lang w:val="pt-PT"/>
-        </w:rPr>
-        <w:t xml:space="preserve"> é indiferente, i.e. para um mesmo </w:t>
-      </w:r>
-      <w:r>
-        <w:rPr>
-          <w:i/>
-          <w:sz w:val="26"/>
-          <w:szCs w:val="26"/>
-          <w:lang w:val="pt-PT"/>
-        </w:rPr>
-        <w:t>meio_transporte</w:t>
-      </w:r>
-      <w:r>
-        <w:rPr>
-          <w:sz w:val="26"/>
-          <w:szCs w:val="26"/>
-          <w:lang w:val="pt-PT"/>
-        </w:rPr>
-        <w:t xml:space="preserve"> dois </w:t>
-      </w:r>
-      <w:r>
-        <w:rPr>
-          <w:i/>
-          <w:sz w:val="26"/>
-          <w:szCs w:val="26"/>
-          <w:lang w:val="pt-PT"/>
-        </w:rPr>
-        <w:t>locais</w:t>
-      </w:r>
-      <w:r>
-        <w:rPr>
-          <w:sz w:val="26"/>
-          <w:szCs w:val="26"/>
-          <w:lang w:val="pt-PT"/>
-        </w:rPr>
-        <w:t xml:space="preserve"> só podem estar associados </w:t>
-      </w:r>
-      <w:r>
-        <w:rPr>
-          <w:sz w:val="26"/>
-          <w:szCs w:val="26"/>
-          <w:lang w:val="pt-PT"/>
-        </w:rPr>
-        <w:t>à mesma</w:t>
-      </w:r>
-      <w:r>
-        <w:rPr>
-          <w:sz w:val="26"/>
-          <w:szCs w:val="26"/>
-          <w:lang w:val="pt-PT"/>
-        </w:rPr>
-        <w:t xml:space="preserve"> </w:t>
-      </w:r>
-      <w:r>
-        <w:rPr>
-          <w:i/>
-          <w:sz w:val="26"/>
-          <w:szCs w:val="26"/>
-          <w:lang w:val="pt-PT"/>
-        </w:rPr>
-        <w:t>ligação</w:t>
-      </w:r>
-      <w:r>
-        <w:rPr>
-          <w:sz w:val="26"/>
-          <w:szCs w:val="26"/>
-          <w:lang w:val="pt-PT"/>
-        </w:rPr>
-        <w:t xml:space="preserve"> no máximo uma vez</w:t>
-      </w:r>
-    </w:p>
-    <w:p>
-      <w:pPr>
-        <w:jc w:val="both"/>
-        <w:rPr>
-          <w:sz w:val="26"/>
-          <w:szCs w:val="26"/>
-          <w:lang w:val="pt-PT"/>
-        </w:rPr>
-      </w:pPr>
-      <w:r>
-        <w:rPr>
-          <w:b/>
-          <w:sz w:val="26"/>
-          <w:szCs w:val="26"/>
-          <w:lang w:val="pt-PT"/>
-        </w:rPr>
-        <w:t>RI-10</w:t>
-      </w:r>
-      <w:r>
-        <w:rPr>
-          <w:sz w:val="26"/>
-          <w:szCs w:val="26"/>
-          <w:lang w:val="pt-PT"/>
-        </w:rPr>
-        <w:t xml:space="preserve">: A </w:t>
-      </w:r>
-      <w:r>
-        <w:rPr>
-          <w:i/>
-          <w:sz w:val="26"/>
-          <w:szCs w:val="26"/>
-          <w:lang w:val="pt-PT"/>
-        </w:rPr>
-        <w:t>distância</w:t>
-      </w:r>
-      <w:r>
-        <w:rPr>
-          <w:sz w:val="26"/>
-          <w:szCs w:val="26"/>
-          <w:lang w:val="pt-PT"/>
-        </w:rPr>
-        <w:t xml:space="preserve">, a </w:t>
-      </w:r>
-      <w:r>
-        <w:rPr>
-          <w:i/>
-          <w:sz w:val="26"/>
-          <w:szCs w:val="26"/>
-          <w:lang w:val="pt-PT"/>
-        </w:rPr>
-        <w:t>ordem_a</w:t>
-      </w:r>
-      <w:r>
-        <w:rPr>
-          <w:sz w:val="26"/>
-          <w:szCs w:val="26"/>
-          <w:lang w:val="pt-PT"/>
-        </w:rPr>
-        <w:t xml:space="preserve"> e a </w:t>
-      </w:r>
-      <w:r>
-        <w:rPr>
-          <w:i/>
-          <w:sz w:val="26"/>
-          <w:szCs w:val="26"/>
-          <w:lang w:val="pt-PT"/>
-        </w:rPr>
-        <w:t>ordem_b</w:t>
-      </w:r>
-      <w:r>
-        <w:rPr>
-          <w:sz w:val="26"/>
-          <w:szCs w:val="26"/>
-          <w:lang w:val="pt-PT"/>
-        </w:rPr>
-        <w:t xml:space="preserve"> tê</w:t>
-      </w:r>
-      <w:r>
-        <w:rPr>
-          <w:sz w:val="26"/>
-          <w:szCs w:val="26"/>
-          <w:lang w:val="pt-PT"/>
-        </w:rPr>
-        <w:t>m de ser superior</w:t>
-      </w:r>
-      <w:r>
-        <w:rPr>
-          <w:sz w:val="26"/>
-          <w:szCs w:val="26"/>
-          <w:lang w:val="pt-PT"/>
-        </w:rPr>
-        <w:t>es</w:t>
-      </w:r>
-      <w:r>
-        <w:rPr>
-          <w:sz w:val="26"/>
-          <w:szCs w:val="26"/>
-          <w:lang w:val="pt-PT"/>
-        </w:rPr>
-        <w:t xml:space="preserve"> a 0</w:t>
-      </w:r>
-    </w:p>
-    <w:p>
-      <w:pPr>
-        <w:spacing w:after="0"/>
-        <w:jc w:val="both"/>
-        <w:rPr>
-          <w:sz w:val="26"/>
-          <w:szCs w:val="26"/>
-          <w:lang w:val="pt-PT"/>
-        </w:rPr>
-      </w:pPr>
-      <w:r>
-        <w:rPr>
-          <w:sz w:val="26"/>
-          <w:szCs w:val="26"/>
-          <w:lang w:val="pt-PT"/>
-        </w:rPr>
-        <w:t>destino(</w:t>
-      </w:r>
-      <w:r>
-        <w:rPr>
-          <w:sz w:val="26"/>
-          <w:szCs w:val="26"/>
-          <w:u w:val="single"/>
-          <w:lang w:val="pt-PT"/>
-        </w:rPr>
-        <w:t xml:space="preserve">local_a, local_b, meio_transporte, origem, </w:t>
-      </w:r>
-      <w:r>
-        <w:rPr>
-          <w:sz w:val="26"/>
-          <w:szCs w:val="26"/>
-          <w:u w:val="single"/>
-          <w:lang w:val="pt-PT"/>
-        </w:rPr>
-        <w:t>destino</w:t>
-      </w:r>
-      <w:r>
-        <w:rPr>
-          <w:sz w:val="26"/>
-          <w:szCs w:val="26"/>
-          <w:lang w:val="pt-PT"/>
-        </w:rPr>
-        <w:t>)</w:t>
-      </w:r>
-    </w:p>
-    <w:p>
-      <w:pPr>
-        <w:spacing w:after="0"/>
-        <w:jc w:val="both"/>
-        <w:rPr>
-          <w:sz w:val="26"/>
-          <w:szCs w:val="26"/>
-          <w:lang w:val="pt-PT"/>
-        </w:rPr>
-      </w:pPr>
-      <w:r>
-        <w:rPr>
-          <w:sz w:val="26"/>
-          <w:szCs w:val="26"/>
-          <w:lang w:val="pt-PT"/>
-        </w:rPr>
-        <w:tab/>
-        <w:t>local_a, local_b, meio_transporte: FK(ligação)</w:t>
-      </w:r>
-    </w:p>
-    <w:p>
-      <w:pPr>
-        <w:spacing w:after="0"/>
-        <w:jc w:val="both"/>
-        <w:rPr>
-          <w:sz w:val="26"/>
-          <w:szCs w:val="26"/>
-          <w:lang w:val="pt-PT"/>
-        </w:rPr>
-      </w:pPr>
-      <w:r>
-        <w:rPr>
-          <w:b/>
-          <w:sz w:val="26"/>
-          <w:szCs w:val="26"/>
-          <w:lang w:val="pt-PT"/>
-        </w:rPr>
-        <w:t>RI-11</w:t>
-      </w:r>
-      <w:r>
-        <w:rPr>
-          <w:sz w:val="26"/>
-          <w:szCs w:val="26"/>
-          <w:lang w:val="pt-PT"/>
-        </w:rPr>
-        <w:t xml:space="preserve">: A </w:t>
-      </w:r>
-      <w:r>
-        <w:rPr>
-          <w:i/>
-          <w:sz w:val="26"/>
-          <w:szCs w:val="26"/>
-          <w:lang w:val="pt-PT"/>
-        </w:rPr>
-        <w:t>origem</w:t>
-      </w:r>
-      <w:r>
-        <w:rPr>
-          <w:sz w:val="26"/>
-          <w:szCs w:val="26"/>
-          <w:lang w:val="pt-PT"/>
-        </w:rPr>
-        <w:t xml:space="preserve"> só pode ter um de 2 valores diferentes</w:t>
-      </w:r>
     </w:p>
     <w:sectPr>
       <w:pgSz w:w="12240" w:h="15840"/>
@@ -2180,7 +2312,7 @@
 </file>
 
 <file path=customXml/itemProps1.xml><?xml version="1.0" encoding="utf-8"?>
-<ds:datastoreItem xmlns:ds="http://schemas.openxmlformats.org/officeDocument/2006/customXml" ds:itemID="{3F585BBD-E411-46B4-A475-EF9DAC7916CE}">
+<ds:datastoreItem xmlns:ds="http://schemas.openxmlformats.org/officeDocument/2006/customXml" ds:itemID="{8A58B859-E6D1-4B1B-B904-6F748B6F2F94}">
   <ds:schemaRefs>
     <ds:schemaRef ds:uri="http://schemas.openxmlformats.org/officeDocument/2006/bibliography"/>
   </ds:schemaRefs>

</xml_diff>